<commit_message>
Corrigindo alguns detalhes nos docs
</commit_message>
<xml_diff>
--- a/Pasta de testes/Teste 3/Data Stress/Comparativo_Estresse_Prod_200_Usuarios.docx
+++ b/Pasta de testes/Teste 3/Data Stress/Comparativo_Estresse_Prod_200_Usuarios.docx
@@ -11,10 +11,22 @@
       </w:r>
       <w:r>
         <w:br/>
-        <w:t>PROD (Nov</w:t>
+        <w:t>PROD (</w:t>
       </w:r>
       <w:r>
-        <w:t>/2025) × STG (Out</w:t>
+        <w:t>Out</w:t>
+      </w:r>
+      <w:r>
+        <w:t xml:space="preserve">/2025) × </w:t>
+      </w:r>
+      <w:r>
+        <w:t>PROD</w:t>
+      </w:r>
+      <w:r>
+        <w:t xml:space="preserve"> (</w:t>
+      </w:r>
+      <w:r>
+        <w:t>Nov</w:t>
       </w:r>
       <w:r>
         <w:t>/2025)</w:t>
@@ -36,7 +48,13 @@
         <w:t>11</w:t>
       </w:r>
       <w:r>
-        <w:t xml:space="preserve">/2025 com 200 usuários e o teste equivalente realizado no ambiente STG em </w:t>
+        <w:t xml:space="preserve">/2025 com 200 usuários e o teste equivalente realizado no ambiente </w:t>
+      </w:r>
+      <w:r>
+        <w:t>PROD</w:t>
+      </w:r>
+      <w:r>
+        <w:t xml:space="preserve"> em </w:t>
       </w:r>
       <w:r>
         <w:t>10/</w:t>
@@ -81,7 +99,10 @@
           </w:tcPr>
           <w:p>
             <w:r>
-              <w:t>STG (</w:t>
+              <w:t>PROD</w:t>
+            </w:r>
+            <w:r>
+              <w:t xml:space="preserve"> (</w:t>
             </w:r>
             <w:r>
               <w:t>Out</w:t>
@@ -197,7 +218,13 @@
           </w:tcPr>
           <w:p>
             <w:r>
-              <w:t>-36 ms (melhor no PROD)</w:t>
+              <w:t xml:space="preserve">-36 ms (melhor no </w:t>
+            </w:r>
+            <w:r>
+              <w:t>11/25</w:t>
+            </w:r>
+            <w:r>
+              <w:t>)</w:t>
             </w:r>
           </w:p>
         </w:tc>
@@ -281,7 +308,13 @@
           </w:tcPr>
           <w:p>
             <w:r>
-              <w:t>-53 ms (melhor no PROD)</w:t>
+              <w:t xml:space="preserve">-53 ms (melhor no </w:t>
+            </w:r>
+            <w:r>
+              <w:t>11/25</w:t>
+            </w:r>
+            <w:r>
+              <w:t>)</w:t>
             </w:r>
           </w:p>
         </w:tc>
@@ -365,7 +398,13 @@
           </w:tcPr>
           <w:p>
             <w:r>
-              <w:t>-920 ms (muito melhor no PROD)</w:t>
+              <w:t xml:space="preserve">-920 ms (muito melhor no </w:t>
+            </w:r>
+            <w:r>
+              <w:t>11/25</w:t>
+            </w:r>
+            <w:r>
+              <w:t>)</w:t>
             </w:r>
           </w:p>
         </w:tc>
@@ -407,7 +446,10 @@
           </w:tcPr>
           <w:p>
             <w:r>
-              <w:t>picos muito menores no PROD</w:t>
+              <w:t>picos muito menores</w:t>
+            </w:r>
+            <w:r>
+              <w:t xml:space="preserve"> no mês 10/25</w:t>
             </w:r>
           </w:p>
         </w:tc>
@@ -533,7 +575,7 @@
           </w:tcPr>
           <w:p>
             <w:r>
-              <w:t>+0.078 (melhoria significativa no PROD)</w:t>
+              <w:t>+0.078 (melhoria significativa)</w:t>
             </w:r>
           </w:p>
         </w:tc>
@@ -549,7 +591,19 @@
     </w:p>
     <w:p>
       <w:r>
-        <w:t>A análise comparativa demonstra uma melhoria significativa no ambiente PROD em relação ao teste de estresse realizado no mês anterior no ambiente STG.</w:t>
+        <w:t xml:space="preserve">A análise comparativa demonstra uma melhoria significativa no ambiente PROD </w:t>
+      </w:r>
+      <w:r>
+        <w:t xml:space="preserve">11/25 </w:t>
+      </w:r>
+      <w:r>
+        <w:t>em relação ao teste de estresse realizado no mês anterior</w:t>
+      </w:r>
+      <w:r>
+        <w:t xml:space="preserve"> 10/25</w:t>
+      </w:r>
+      <w:r>
+        <w:t>.</w:t>
       </w:r>
       <w:r>
         <w:br/>
@@ -560,7 +614,13 @@
       </w:r>
       <w:r>
         <w:br/>
-        <w:t xml:space="preserve">• O ambiente PROD apresentou tempos muito mais consistentes, especialmente nos </w:t>
+        <w:t>• O ambiente PROD</w:t>
+      </w:r>
+      <w:r>
+        <w:t xml:space="preserve"> 11/12</w:t>
+      </w:r>
+      <w:r>
+        <w:t xml:space="preserve"> apresentou tempos muito mais consistentes, especialmente nos </w:t>
       </w:r>
       <w:r>
         <w:lastRenderedPageBreak/>
@@ -568,7 +628,13 @@
       </w:r>
       <w:r>
         <w:br/>
-        <w:t>• Enquanto o STG atingiu picos de até 1,4 segundos no 99th percentile, o PROD manteve todas as respostas abaixo de 0,5 segundos, demonstrando excelente capacidade de processamento.</w:t>
+        <w:t xml:space="preserve">• Enquanto o </w:t>
+      </w:r>
+      <w:r>
+        <w:t>PROD 10/2025</w:t>
+      </w:r>
+      <w:r>
+        <w:t xml:space="preserve"> atingiu picos de até 1,4 segundos no 99th percentile, o PROD manteve todas as respostas abaixo de 0,5 segundos, demonstrando excelente capacidade de processamento.</w:t>
       </w:r>
       <w:r>
         <w:br/>
@@ -576,10 +642,7 @@
       </w:r>
       <w:r>
         <w:br/>
-        <w:t>• O throughput mant</w:t>
-      </w:r>
-      <w:r>
-        <w:t>eve-se praticamente igual, indicando que a infraestrutura sustenta volume de tráfego estável.</w:t>
+        <w:t>• O throughput manteve-se praticamente igual, indicando que a infraestrutura sustenta volume de tráfego estável.</w:t>
       </w:r>
       <w:r>
         <w:br/>
@@ -599,7 +662,19 @@
     </w:p>
     <w:p>
       <w:r>
-        <w:t>O Stratega PROD demonstrou desempenho superior ao ambiente STG em todos os indicadores de latência e qualidade percebida pelo usuário. O sistema não apresentou degradação sob carga extrema, ao contrário do observado no teste anterior, que revelou queda de performance nos percentis mais altos.</w:t>
+        <w:t>O Stratega PROD</w:t>
+      </w:r>
+      <w:r>
+        <w:t xml:space="preserve"> 11/25</w:t>
+      </w:r>
+      <w:r>
+        <w:t xml:space="preserve"> demonstrou desempenho superior ao ambiente </w:t>
+      </w:r>
+      <w:r>
+        <w:t>PROD 10/25</w:t>
+      </w:r>
+      <w:r>
+        <w:t xml:space="preserve"> em todos os indicadores de latência e qualidade percebida pelo usuário. O sistema não apresentou degradação sob carga extrema, ao contrário do observado no teste anterior, que revelou queda de performance nos percentis mais altos.</w:t>
       </w:r>
       <w:r>
         <w:br/>
@@ -610,7 +685,13 @@
       </w:r>
       <w:r>
         <w:br/>
-        <w:t>✔ O ambiente PROD está mais otimizado e demonstra maior capacidade de escalar.</w:t>
+        <w:t>✔ O ambiente PROD</w:t>
+      </w:r>
+      <w:r>
+        <w:t xml:space="preserve"> 11/25</w:t>
+      </w:r>
+      <w:r>
+        <w:t xml:space="preserve"> está mais otimizado e demonstra maior capacidade de escalar.</w:t>
       </w:r>
       <w:r>
         <w:br/>
@@ -625,7 +706,13 @@
       </w:r>
       <w:r>
         <w:br/>
-        <w:t>Resultado final: **PROD apresenta evolução de performance e estabilidade em relação ao mês anterior.**</w:t>
+        <w:t>Resultado final: **PROD</w:t>
+      </w:r>
+      <w:r>
+        <w:t xml:space="preserve"> 11/2025</w:t>
+      </w:r>
+      <w:r>
+        <w:t xml:space="preserve"> apresenta evolução de performance e estabilidade em relação ao mês anterior.**</w:t>
       </w:r>
     </w:p>
     <w:sectPr>

</xml_diff>